<commit_message>
Fixing notes sent by Eric Tuan.
</commit_message>
<xml_diff>
--- a/performances/F2015/F2015 Syllabus.docx
+++ b/performances/F2015/F2015 Syllabus.docx
@@ -84,19 +84,13 @@
         <w:rPr>
           <w:rFonts w:ascii="Garamond" w:hAnsi="Garamond"/>
         </w:rPr>
-        <w:t xml:space="preserve">M </w:t>
-      </w:r>
-      <w:r>
-        <w:rPr>
-          <w:rFonts w:ascii="Garamond" w:hAnsi="Garamond"/>
-        </w:rPr>
-        <w:t>7:30</w:t>
-      </w:r>
-      <w:r>
-        <w:rPr>
-          <w:rFonts w:ascii="Garamond" w:hAnsi="Garamond"/>
-        </w:rPr>
-        <w:t>-9:45 p.m.</w:t>
+        <w:t>M 7:30-10:00</w:t>
+      </w:r>
+      <w:r>
+        <w:rPr>
+          <w:rFonts w:ascii="Garamond" w:hAnsi="Garamond"/>
+        </w:rPr>
+        <w:t xml:space="preserve"> p.m.</w:t>
       </w:r>
     </w:p>
     <w:p>
@@ -548,35 +542,7 @@
           <w:rFonts w:ascii="Garamond" w:hAnsi="Garamond"/>
           <w:sz w:val="20"/>
         </w:rPr>
-        <w:t xml:space="preserve">M: </w:t>
-      </w:r>
-      <w:r>
-        <w:rPr>
-          <w:rFonts w:ascii="Garamond" w:hAnsi="Garamond"/>
-          <w:sz w:val="20"/>
-        </w:rPr>
-        <w:t>9:3</w:t>
-      </w:r>
-      <w:r>
-        <w:rPr>
-          <w:rFonts w:ascii="Garamond" w:hAnsi="Garamond"/>
-          <w:sz w:val="20"/>
-        </w:rPr>
-        <w:t>0-10:</w:t>
-      </w:r>
-      <w:r>
-        <w:rPr>
-          <w:rFonts w:ascii="Garamond" w:hAnsi="Garamond"/>
-          <w:sz w:val="20"/>
-        </w:rPr>
-        <w:t>20</w:t>
-      </w:r>
-      <w:r>
-        <w:rPr>
-          <w:rFonts w:ascii="Garamond" w:hAnsi="Garamond"/>
-          <w:sz w:val="20"/>
-        </w:rPr>
-        <w:t xml:space="preserve"> a</w:t>
+        <w:t>M: 10:00-10:50 a</w:t>
       </w:r>
       <w:r>
         <w:rPr>
@@ -590,14 +556,7 @@
           <w:rFonts w:ascii="Garamond" w:hAnsi="Garamond"/>
           <w:sz w:val="20"/>
         </w:rPr>
-        <w:t>2:30-3:20</w:t>
-      </w:r>
-      <w:r>
-        <w:rPr>
-          <w:rFonts w:ascii="Garamond" w:hAnsi="Garamond"/>
-          <w:sz w:val="20"/>
-        </w:rPr>
-        <w:t xml:space="preserve"> p</w:t>
+        <w:t>2:15-3:05 p</w:t>
       </w:r>
       <w:r>
         <w:rPr>
@@ -656,14 +615,7 @@
           <w:sz w:val="20"/>
         </w:rPr>
         <w:tab/>
-        <w:t>7:</w:t>
-      </w:r>
-      <w:r>
-        <w:rPr>
-          <w:rFonts w:ascii="Garamond" w:hAnsi="Garamond"/>
-          <w:sz w:val="20"/>
-        </w:rPr>
-        <w:t>30-10:00</w:t>
+        <w:t>7:30-10:00</w:t>
       </w:r>
       <w:r>
         <w:rPr>
@@ -678,19 +630,6 @@
           <w:sz w:val="20"/>
         </w:rPr>
         <w:tab/>
-      </w:r>
-      <w:r>
-        <w:rPr>
-          <w:rFonts w:ascii="Garamond" w:hAnsi="Garamond"/>
-          <w:sz w:val="20"/>
-        </w:rPr>
-        <w:t xml:space="preserve"> </w:t>
-      </w:r>
-      <w:r>
-        <w:rPr>
-          <w:rFonts w:ascii="Garamond" w:hAnsi="Garamond"/>
-          <w:sz w:val="20"/>
-        </w:rPr>
         <w:t>Campbell Recital Hall (CRH)</w:t>
       </w:r>
     </w:p>
@@ -702,6 +641,7 @@
           <w:tab w:val="left" w:pos="5040"/>
           <w:tab w:val="right" w:pos="10080"/>
         </w:tabs>
+        <w:ind w:left="5040" w:hanging="3600"/>
         <w:rPr>
           <w:rFonts w:ascii="Garamond" w:hAnsi="Garamond"/>
           <w:sz w:val="20"/>
@@ -741,14 +681,35 @@
           <w:sz w:val="20"/>
         </w:rPr>
         <w:tab/>
-        <w:t xml:space="preserve"> Oct 1 and 15 (women), Oct 8 and 22 (men)</w:t>
-      </w:r>
-      <w:r>
-        <w:rPr>
-          <w:rFonts w:ascii="Garamond" w:hAnsi="Garamond"/>
-          <w:sz w:val="20"/>
-        </w:rPr>
-        <w:t>, CRH</w:t>
+        <w:t xml:space="preserve"> </w:t>
+      </w:r>
+      <w:r>
+        <w:rPr>
+          <w:rFonts w:ascii="Garamond" w:hAnsi="Garamond"/>
+          <w:sz w:val="20"/>
+        </w:rPr>
+        <w:t xml:space="preserve">Sep 30 and Oct </w:t>
+      </w:r>
+      <w:r>
+        <w:rPr>
+          <w:rFonts w:ascii="Garamond" w:hAnsi="Garamond"/>
+          <w:sz w:val="20"/>
+        </w:rPr>
+        <w:t>14 (women), Oct 7 and 21 (men) Braun Music Center</w:t>
+      </w:r>
+      <w:r>
+        <w:rPr>
+          <w:rFonts w:ascii="Garamond" w:hAnsi="Garamond"/>
+          <w:sz w:val="20"/>
+        </w:rPr>
+        <w:t>, Room</w:t>
+      </w:r>
+      <w:r>
+        <w:rPr>
+          <w:rFonts w:ascii="Garamond" w:hAnsi="Garamond"/>
+          <w:sz w:val="20"/>
+        </w:rPr>
+        <w:t xml:space="preserve"> 103</w:t>
       </w:r>
     </w:p>
     <w:p>
@@ -807,28 +768,14 @@
           <w:rFonts w:ascii="Garamond" w:hAnsi="Garamond"/>
           <w:sz w:val="20"/>
         </w:rPr>
-        <w:t xml:space="preserve">ere is a participation fee </w:t>
-      </w:r>
-      <w:r>
-        <w:rPr>
-          <w:rFonts w:ascii="Garamond" w:hAnsi="Garamond"/>
-          <w:sz w:val="20"/>
-        </w:rPr>
-        <w:t>of $6</w:t>
-      </w:r>
-      <w:r>
-        <w:rPr>
-          <w:rFonts w:ascii="Garamond" w:hAnsi="Garamond"/>
-          <w:sz w:val="20"/>
-        </w:rPr>
-        <w:t>0/quarter</w:t>
-      </w:r>
-      <w:r>
-        <w:rPr>
-          <w:rFonts w:ascii="Garamond" w:hAnsi="Garamond"/>
-          <w:sz w:val="20"/>
-        </w:rPr>
-        <w:t xml:space="preserve"> (waived for registered Stanford students and Stanford faculty), and members procure their own music (available at the first three rehearsals).</w:t>
+        <w:t>ere is a participation fee of $6</w:t>
+      </w:r>
+      <w:r>
+        <w:rPr>
+          <w:rFonts w:ascii="Garamond" w:hAnsi="Garamond"/>
+          <w:sz w:val="20"/>
+        </w:rPr>
+        <w:t>0/quarter (waived for registered Stanford students and Stanford faculty), and members procure their own music (available at the first three rehearsals).</w:t>
       </w:r>
     </w:p>
     <w:p>
@@ -875,14 +822,7 @@
           <w:rFonts w:ascii="Garamond" w:hAnsi="Garamond"/>
           <w:sz w:val="20"/>
         </w:rPr>
-        <w:t>Ralph Vaughan Williams</w:t>
-      </w:r>
-      <w:r>
-        <w:rPr>
-          <w:rFonts w:ascii="Garamond" w:hAnsi="Garamond"/>
-          <w:sz w:val="20"/>
-        </w:rPr>
-        <w:t xml:space="preserve">: </w:t>
+        <w:t xml:space="preserve">Ralph Vaughan Williams, </w:t>
       </w:r>
       <w:r>
         <w:rPr>
@@ -890,7 +830,14 @@
           <w:i/>
           <w:sz w:val="20"/>
         </w:rPr>
-        <w:t>Dona nobis p</w:t>
+        <w:t xml:space="preserve">Dona Nobis Pacem </w:t>
+      </w:r>
+      <w:r>
+        <w:rPr>
+          <w:rFonts w:ascii="Garamond" w:hAnsi="Garamond"/>
+          <w:sz w:val="20"/>
+        </w:rPr>
+        <w:t xml:space="preserve">and Anton Bruckner, </w:t>
       </w:r>
       <w:r>
         <w:rPr>
@@ -898,14 +845,28 @@
           <w:i/>
           <w:sz w:val="20"/>
         </w:rPr>
-        <w:t>acem</w:t>
-      </w:r>
-      <w:r>
-        <w:rPr>
-          <w:rFonts w:ascii="Garamond" w:hAnsi="Garamond"/>
-          <w:sz w:val="20"/>
-        </w:rPr>
-        <w:t xml:space="preserve"> and</w:t>
+        <w:t xml:space="preserve">Psalm 150, </w:t>
+      </w:r>
+      <w:r>
+        <w:rPr>
+          <w:rFonts w:ascii="Garamond" w:hAnsi="Garamond"/>
+          <w:sz w:val="20"/>
+        </w:rPr>
+        <w:t>in</w:t>
+      </w:r>
+      <w:r>
+        <w:rPr>
+          <w:rFonts w:ascii="Garamond" w:hAnsi="Garamond"/>
+          <w:sz w:val="20"/>
+        </w:rPr>
+        <w:t xml:space="preserve"> collaboration with the Peninsula Symphony</w:t>
+      </w:r>
+      <w:r>
+        <w:rPr>
+          <w:rFonts w:ascii="Garamond" w:hAnsi="Garamond"/>
+          <w:sz w:val="20"/>
+        </w:rPr>
+        <w:t>.</w:t>
       </w:r>
       <w:r>
         <w:rPr>
@@ -913,35 +874,6 @@
           <w:sz w:val="20"/>
         </w:rPr>
         <w:t xml:space="preserve"> </w:t>
-      </w:r>
-      <w:r>
-        <w:rPr>
-          <w:rFonts w:ascii="Garamond" w:hAnsi="Garamond"/>
-          <w:sz w:val="20"/>
-        </w:rPr>
-        <w:t xml:space="preserve">Anton Bruckner: </w:t>
-      </w:r>
-      <w:r>
-        <w:rPr>
-          <w:rFonts w:ascii="Garamond" w:hAnsi="Garamond"/>
-          <w:i/>
-          <w:sz w:val="20"/>
-        </w:rPr>
-        <w:t>Psalm 150</w:t>
-      </w:r>
-      <w:r>
-        <w:rPr>
-          <w:rFonts w:ascii="Garamond" w:hAnsi="Garamond"/>
-          <w:sz w:val="20"/>
-        </w:rPr>
-        <w:t xml:space="preserve"> in collaboration with the Peninsula Symphony</w:t>
-      </w:r>
-      <w:r>
-        <w:rPr>
-          <w:rFonts w:ascii="Garamond" w:hAnsi="Garamond"/>
-          <w:sz w:val="20"/>
-        </w:rPr>
-        <w:t>.</w:t>
       </w:r>
     </w:p>
     <w:p>
@@ -1320,21 +1252,6 @@
         <w:tab/>
         <w:t>Women: All black.  Can be dress, blouse/skirt, shirt/pants.</w:t>
       </w:r>
-    </w:p>
-    <w:p>
-      <w:pPr>
-        <w:tabs>
-          <w:tab w:val="left" w:pos="2160"/>
-          <w:tab w:val="left" w:pos="3600"/>
-          <w:tab w:val="left" w:pos="5040"/>
-          <w:tab w:val="right" w:pos="10080"/>
-        </w:tabs>
-        <w:rPr>
-          <w:rFonts w:ascii="Garamond" w:hAnsi="Garamond"/>
-          <w:b/>
-          <w:sz w:val="20"/>
-        </w:rPr>
-      </w:pPr>
     </w:p>
     <w:p>
       <w:pPr>
@@ -1863,21 +1780,7 @@
                 <w:rFonts w:ascii="Garamond" w:hAnsi="Garamond"/>
                 <w:sz w:val="20"/>
               </w:rPr>
-              <w:t>9/30</w:t>
-            </w:r>
-            <w:r>
-              <w:rPr>
-                <w:rFonts w:ascii="Garamond" w:hAnsi="Garamond"/>
-                <w:sz w:val="20"/>
-              </w:rPr>
-              <w:t>/201</w:t>
-            </w:r>
-            <w:r>
-              <w:rPr>
-                <w:rFonts w:ascii="Garamond" w:hAnsi="Garamond"/>
-                <w:sz w:val="20"/>
-              </w:rPr>
-              <w:t>5</w:t>
+              <w:t>9/30/2015</w:t>
             </w:r>
           </w:p>
         </w:tc>
@@ -1899,7 +1802,7 @@
                 <w:rFonts w:ascii="Garamond" w:hAnsi="Garamond"/>
                 <w:sz w:val="20"/>
               </w:rPr>
-              <w:t>CRH</w:t>
+              <w:t>Braun 103</w:t>
             </w:r>
           </w:p>
         </w:tc>
@@ -2205,7 +2108,7 @@
                 <w:rFonts w:ascii="Garamond" w:hAnsi="Garamond"/>
                 <w:sz w:val="20"/>
               </w:rPr>
-              <w:t>CRH</w:t>
+              <w:t>Braun 103</w:t>
             </w:r>
           </w:p>
         </w:tc>
@@ -2487,7 +2390,7 @@
                 <w:rFonts w:ascii="Garamond" w:hAnsi="Garamond"/>
                 <w:sz w:val="20"/>
               </w:rPr>
-              <w:t>CRH</w:t>
+              <w:t>Braun 103</w:t>
             </w:r>
           </w:p>
         </w:tc>
@@ -2769,7 +2672,7 @@
                 <w:rFonts w:ascii="Garamond" w:hAnsi="Garamond"/>
                 <w:sz w:val="20"/>
               </w:rPr>
-              <w:t>CRH</w:t>
+              <w:t>Braun 103</w:t>
             </w:r>
           </w:p>
         </w:tc>
@@ -3204,7 +3107,7 @@
                 <w:rFonts w:ascii="Garamond" w:hAnsi="Garamond"/>
                 <w:sz w:val="20"/>
               </w:rPr>
-              <w:t>No Rehearsal</w:t>
+              <w:t>No rehearsal</w:t>
             </w:r>
           </w:p>
         </w:tc>
@@ -3226,7 +3129,7 @@
                 <w:rFonts w:ascii="Garamond" w:hAnsi="Garamond"/>
                 <w:sz w:val="20"/>
               </w:rPr>
-              <w:t>No Rehearsal</w:t>
+              <w:t>No rehearsal</w:t>
             </w:r>
           </w:p>
         </w:tc>
@@ -3248,7 +3151,7 @@
                 <w:rFonts w:ascii="Garamond" w:hAnsi="Garamond"/>
                 <w:sz w:val="20"/>
               </w:rPr>
-              <w:t>No Rehearsal</w:t>
+              <w:t>No rehearsal</w:t>
             </w:r>
           </w:p>
         </w:tc>
@@ -3304,15 +3207,10 @@
                 <w:rFonts w:ascii="Garamond" w:hAnsi="Garamond"/>
                 <w:sz w:val="20"/>
               </w:rPr>
-              <w:t>11/</w:t>
-            </w:r>
-            <w:r>
-              <w:rPr>
-                <w:rFonts w:ascii="Garamond" w:hAnsi="Garamond"/>
-                <w:sz w:val="20"/>
-              </w:rPr>
-              <w:t>16</w:t>
-            </w:r>
+              <w:t>11/16</w:t>
+            </w:r>
+            <w:bookmarkStart w:id="0" w:name="_GoBack"/>
+            <w:bookmarkEnd w:id="0"/>
             <w:r>
               <w:rPr>
                 <w:rFonts w:ascii="Garamond" w:hAnsi="Garamond"/>
@@ -3461,14 +3359,7 @@
                 <w:rFonts w:ascii="Garamond" w:hAnsi="Garamond"/>
                 <w:sz w:val="20"/>
               </w:rPr>
-              <w:t>11/</w:t>
-            </w:r>
-            <w:r>
-              <w:rPr>
-                <w:rFonts w:ascii="Garamond" w:hAnsi="Garamond"/>
-                <w:sz w:val="20"/>
-              </w:rPr>
-              <w:t>17</w:t>
+              <w:t>11/17</w:t>
             </w:r>
             <w:r>
               <w:rPr>
@@ -3482,7 +3373,7 @@
                 <w:rFonts w:ascii="Garamond" w:hAnsi="Garamond"/>
                 <w:sz w:val="20"/>
               </w:rPr>
-              <w:t>5</w:t>
+              <w:t>4</w:t>
             </w:r>
           </w:p>
         </w:tc>
@@ -3504,10 +3395,8 @@
                 <w:rFonts w:ascii="Garamond" w:hAnsi="Garamond"/>
                 <w:sz w:val="20"/>
               </w:rPr>
-              <w:t>Bing</w:t>
-            </w:r>
-            <w:bookmarkStart w:id="0" w:name="_GoBack"/>
-            <w:bookmarkEnd w:id="0"/>
+              <w:t>Bing Concert Hall</w:t>
+            </w:r>
           </w:p>
         </w:tc>
         <w:tc>
@@ -3528,7 +3417,14 @@
                 <w:rFonts w:ascii="Garamond" w:hAnsi="Garamond"/>
                 <w:sz w:val="20"/>
               </w:rPr>
-              <w:t>7:00 p.m.</w:t>
+              <w:t>7:0</w:t>
+            </w:r>
+            <w:r>
+              <w:rPr>
+                <w:rFonts w:ascii="Garamond" w:hAnsi="Garamond"/>
+                <w:sz w:val="20"/>
+              </w:rPr>
+              <w:t>0pm</w:t>
             </w:r>
           </w:p>
         </w:tc>
@@ -3619,7 +3515,7 @@
                 <w:rFonts w:ascii="Garamond" w:hAnsi="Garamond"/>
                 <w:sz w:val="20"/>
               </w:rPr>
-              <w:t>5</w:t>
+              <w:t>4</w:t>
             </w:r>
           </w:p>
         </w:tc>
@@ -3641,7 +3537,7 @@
                 <w:rFonts w:ascii="Garamond" w:hAnsi="Garamond"/>
                 <w:sz w:val="20"/>
               </w:rPr>
-              <w:t>Bing</w:t>
+              <w:t>Bing Concert Hall</w:t>
             </w:r>
           </w:p>
         </w:tc>
@@ -3663,7 +3559,14 @@
                 <w:rFonts w:ascii="Garamond" w:hAnsi="Garamond"/>
                 <w:sz w:val="20"/>
               </w:rPr>
-              <w:t>7:00pm</w:t>
+              <w:t>7:0</w:t>
+            </w:r>
+            <w:r>
+              <w:rPr>
+                <w:rFonts w:ascii="Garamond" w:hAnsi="Garamond"/>
+                <w:sz w:val="20"/>
+              </w:rPr>
+              <w:t>0pm</w:t>
             </w:r>
           </w:p>
         </w:tc>
@@ -3777,7 +3680,7 @@
                 <w:rFonts w:ascii="Garamond" w:hAnsi="Garamond"/>
                 <w:sz w:val="20"/>
               </w:rPr>
-              <w:t>Bing</w:t>
+              <w:t>Bing Concert Hall</w:t>
             </w:r>
           </w:p>
         </w:tc>
@@ -3941,7 +3844,7 @@
                 <w:rFonts w:ascii="Garamond" w:hAnsi="Garamond"/>
                 <w:sz w:val="20"/>
               </w:rPr>
-              <w:t>Bing</w:t>
+              <w:t>Bing Concert Hall</w:t>
             </w:r>
           </w:p>
         </w:tc>
@@ -3963,14 +3866,7 @@
                 <w:rFonts w:ascii="Garamond" w:hAnsi="Garamond"/>
                 <w:sz w:val="20"/>
               </w:rPr>
-              <w:t>1</w:t>
-            </w:r>
-            <w:r>
-              <w:rPr>
-                <w:rFonts w:ascii="Garamond" w:hAnsi="Garamond"/>
-                <w:sz w:val="20"/>
-              </w:rPr>
-              <w:t>:30pm call</w:t>
+              <w:t>1:30pm call</w:t>
             </w:r>
           </w:p>
         </w:tc>
@@ -4340,7 +4236,6 @@
   <w:style w:type="paragraph" w:default="1" w:styleId="Normal">
     <w:name w:val="Normal"/>
     <w:qFormat/>
-    <w:rsid w:val="006C19A6"/>
     <w:pPr>
       <w:suppressAutoHyphens/>
     </w:pPr>
@@ -4355,7 +4250,6 @@
     <w:basedOn w:val="Normal"/>
     <w:next w:val="Normal"/>
     <w:qFormat/>
-    <w:rsid w:val="006C19A6"/>
     <w:pPr>
       <w:keepNext/>
       <w:numPr>
@@ -4386,7 +4280,6 @@
     <w:basedOn w:val="Normal"/>
     <w:next w:val="Normal"/>
     <w:qFormat/>
-    <w:rsid w:val="006C19A6"/>
     <w:pPr>
       <w:keepNext/>
       <w:numPr>
@@ -4405,7 +4298,6 @@
     <w:basedOn w:val="Normal"/>
     <w:next w:val="Normal"/>
     <w:qFormat/>
-    <w:rsid w:val="006C19A6"/>
     <w:pPr>
       <w:keepNext/>
       <w:numPr>
@@ -4426,7 +4318,6 @@
     <w:basedOn w:val="Normal"/>
     <w:next w:val="Normal"/>
     <w:qFormat/>
-    <w:rsid w:val="006C19A6"/>
     <w:pPr>
       <w:keepNext/>
       <w:numPr>
@@ -4446,7 +4337,6 @@
     <w:basedOn w:val="Normal"/>
     <w:next w:val="Normal"/>
     <w:qFormat/>
-    <w:rsid w:val="006C19A6"/>
     <w:pPr>
       <w:keepNext/>
       <w:numPr>
@@ -4491,13 +4381,11 @@
   <w:style w:type="character" w:customStyle="1" w:styleId="apple-style-span">
     <w:name w:val="apple-style-span"/>
     <w:basedOn w:val="DefaultParagraphFont"/>
-    <w:rsid w:val="006C19A6"/>
   </w:style>
   <w:style w:type="paragraph" w:customStyle="1" w:styleId="Heading">
     <w:name w:val="Heading"/>
     <w:basedOn w:val="Normal"/>
     <w:next w:val="BodyText"/>
-    <w:rsid w:val="006C19A6"/>
     <w:pPr>
       <w:keepNext/>
       <w:spacing w:before="240" w:after="120"/>
@@ -4511,7 +4399,6 @@
   <w:style w:type="paragraph" w:styleId="BodyText">
     <w:name w:val="Body Text"/>
     <w:basedOn w:val="Normal"/>
-    <w:rsid w:val="006C19A6"/>
     <w:pPr>
       <w:spacing w:after="120"/>
     </w:pPr>
@@ -4519,7 +4406,6 @@
   <w:style w:type="paragraph" w:styleId="List">
     <w:name w:val="List"/>
     <w:basedOn w:val="BodyText"/>
-    <w:rsid w:val="006C19A6"/>
     <w:rPr>
       <w:rFonts w:cs="Lucida Sans"/>
     </w:rPr>
@@ -4528,7 +4414,6 @@
     <w:name w:val="caption"/>
     <w:basedOn w:val="Normal"/>
     <w:qFormat/>
-    <w:rsid w:val="006C19A6"/>
     <w:pPr>
       <w:suppressLineNumbers/>
       <w:spacing w:before="120" w:after="120"/>
@@ -4543,7 +4428,6 @@
   <w:style w:type="paragraph" w:customStyle="1" w:styleId="Index">
     <w:name w:val="Index"/>
     <w:basedOn w:val="Normal"/>
-    <w:rsid w:val="006C19A6"/>
     <w:pPr>
       <w:suppressLineNumbers/>
     </w:pPr>

</xml_diff>